<commit_message>
Stand nach Vorlesung heute Mittag
</commit_message>
<xml_diff>
--- a/Lastenheft.docx
+++ b/Lastenheft.docx
@@ -134,7 +134,13 @@
               <w:t>Beschreibung:</w:t>
             </w:r>
             <w:r>
-              <w:t xml:space="preserve"> Der Nutzer gibt die für die Anforderung nötigen Daten: Geschäftsprozess, Akteur, Beschreibung in ein vorgegebenes Formular ein.</w:t>
+              <w:t xml:space="preserve"> Der Nutzer gibt die für die Anforderung nötigen Daten: Geschäftsprozess, Akteur, Beschreibung in ein</w:t>
+            </w:r>
+            <w:r>
+              <w:t xml:space="preserve"> von der Software</w:t>
+            </w:r>
+            <w:r>
+              <w:t xml:space="preserve"> vorgegebenes Formular ein.</w:t>
             </w:r>
             <w:r>
               <w:t xml:space="preserve"> Die Eingabe erfolgt mittels Tastatur.</w:t>
@@ -171,468 +177,858 @@
               <w:t xml:space="preserve"> </w:t>
             </w:r>
             <w:r>
-              <w:t>Eingabe von Sch</w:t>
-            </w:r>
-            <w:r>
-              <w:t>ätzwerten</w:t>
+              <w:t>Erstellen eines Projektes</w:t>
+            </w:r>
+          </w:p>
+          <w:p>
+            <w:r>
+              <w:rPr>
+                <w:b/>
+              </w:rPr>
+              <w:t>Akteur:</w:t>
+            </w:r>
+            <w:r>
+              <w:rPr>
+                <w:b/>
+              </w:rPr>
+              <w:t xml:space="preserve"> </w:t>
+            </w:r>
+            <w:r>
+              <w:t>Projektleiter</w:t>
+            </w:r>
+          </w:p>
+          <w:p>
+            <w:r>
+              <w:rPr>
+                <w:b/>
+              </w:rPr>
+              <w:t>Beschreibung:</w:t>
+            </w:r>
+            <w:r>
+              <w:rPr>
+                <w:b/>
+              </w:rPr>
+              <w:t xml:space="preserve"> </w:t>
+            </w:r>
+            <w:r>
+              <w:t xml:space="preserve"> Durch Klicken eines Buttons kann der Benutzer ein neues Projekt anlegen.</w:t>
+            </w:r>
+            <w:r>
+              <w:t xml:space="preserve"> Der Benutzer wird mit Hilfe vorgefertigter Masken durch den Prozess geführt.</w:t>
+            </w:r>
+          </w:p>
+        </w:tc>
+      </w:tr>
+      <w:tr>
+        <w:tc>
+          <w:tcPr>
+            <w:tcW w:w="675" w:type="dxa"/>
+          </w:tcPr>
+          <w:p>
+            <w:r>
+              <w:t>LF30</w:t>
+            </w:r>
+          </w:p>
+        </w:tc>
+        <w:tc>
+          <w:tcPr>
+            <w:tcW w:w="8537" w:type="dxa"/>
+          </w:tcPr>
+          <w:p>
+            <w:r>
+              <w:rPr>
+                <w:b/>
+              </w:rPr>
+              <w:t>Geschäftsprozess:</w:t>
+            </w:r>
+            <w:r>
+              <w:rPr>
+                <w:b/>
+              </w:rPr>
+              <w:t xml:space="preserve"> </w:t>
+            </w:r>
+            <w:r>
+              <w:rPr>
+                <w:b/>
+              </w:rPr>
+              <w:t xml:space="preserve"> </w:t>
+            </w:r>
+            <w:r>
+              <w:t>Plausibilitätsprüfung</w:t>
+            </w:r>
+          </w:p>
+          <w:p>
+            <w:r>
+              <w:rPr>
+                <w:b/>
+              </w:rPr>
+              <w:t>Akteur:</w:t>
+            </w:r>
+            <w:r>
+              <w:rPr>
+                <w:b/>
+              </w:rPr>
+              <w:t xml:space="preserve"> </w:t>
+            </w:r>
+            <w:r>
+              <w:t>Projektleiter</w:t>
+            </w:r>
+          </w:p>
+          <w:p>
+            <w:r>
+              <w:rPr>
+                <w:b/>
+              </w:rPr>
+              <w:t>Beschreibung:</w:t>
+            </w:r>
+            <w:r>
+              <w:rPr>
+                <w:b/>
+              </w:rPr>
+              <w:t xml:space="preserve"> </w:t>
+            </w:r>
+            <w:r>
+              <w:t>Bei Zahlenwerten muss ein gültiger Wertebereich spezifiziert sein auf die die Eingabe überprüft werden muss.</w:t>
+            </w:r>
+          </w:p>
+        </w:tc>
+      </w:tr>
+      <w:tr>
+        <w:tc>
+          <w:tcPr>
+            <w:tcW w:w="675" w:type="dxa"/>
+          </w:tcPr>
+          <w:p>
+            <w:r>
+              <w:t>LF40</w:t>
+            </w:r>
+          </w:p>
+        </w:tc>
+        <w:tc>
+          <w:tcPr>
+            <w:tcW w:w="8537" w:type="dxa"/>
+          </w:tcPr>
+          <w:p>
+            <w:pPr>
+              <w:rPr>
+                <w:b/>
+              </w:rPr>
+            </w:pPr>
+            <w:r>
+              <w:rPr>
+                <w:b/>
+              </w:rPr>
+              <w:t>Geschäftsprozess:</w:t>
+            </w:r>
+            <w:r>
+              <w:rPr>
+                <w:b/>
+              </w:rPr>
+              <w:t xml:space="preserve"> </w:t>
+            </w:r>
+            <w:r>
+              <w:t>Abfangen von Eingabefehler</w:t>
+            </w:r>
+          </w:p>
+          <w:p>
+            <w:r>
+              <w:rPr>
+                <w:b/>
+              </w:rPr>
+              <w:t>Akteur:</w:t>
+            </w:r>
+            <w:r>
+              <w:rPr>
+                <w:b/>
+              </w:rPr>
+              <w:t xml:space="preserve"> </w:t>
+            </w:r>
+            <w:r>
+              <w:t>Projektleiter</w:t>
+            </w:r>
+          </w:p>
+          <w:p>
+            <w:r>
+              <w:rPr>
+                <w:b/>
+              </w:rPr>
+              <w:t>Beschreibung:</w:t>
+            </w:r>
+            <w:r>
+              <w:rPr>
+                <w:b/>
+              </w:rPr>
+              <w:t xml:space="preserve"> </w:t>
+            </w:r>
+            <w:r>
+              <w:rPr>
+                <w:b/>
+              </w:rPr>
+              <w:t xml:space="preserve"> </w:t>
+            </w:r>
+            <w:r>
+              <w:t>Bei der Eingabe von Datumsangaben und Zahlenwerten muss das System überprüfen ob das Format (DD.MM.YYYY) und der Wertebereich (Projektende in Vergangenheit) plausibel sind.</w:t>
+            </w:r>
+          </w:p>
+        </w:tc>
+      </w:tr>
+      <w:tr>
+        <w:tc>
+          <w:tcPr>
+            <w:tcW w:w="675" w:type="dxa"/>
+          </w:tcPr>
+          <w:p>
+            <w:r>
+              <w:t>LF50</w:t>
+            </w:r>
+          </w:p>
+        </w:tc>
+        <w:tc>
+          <w:tcPr>
+            <w:tcW w:w="8537" w:type="dxa"/>
+          </w:tcPr>
+          <w:p>
+            <w:r>
+              <w:rPr>
+                <w:b/>
+              </w:rPr>
+              <w:t>Geschäftsprozess:</w:t>
+            </w:r>
+            <w:r>
+              <w:rPr>
+                <w:b/>
+              </w:rPr>
+              <w:t xml:space="preserve"> </w:t>
+            </w:r>
+            <w:r>
+              <w:t xml:space="preserve">Aufwandschätzung nach </w:t>
+            </w:r>
+            <w:proofErr w:type="spellStart"/>
+            <w:r>
+              <w:t>CoCoMo</w:t>
+            </w:r>
+            <w:proofErr w:type="spellEnd"/>
+          </w:p>
+          <w:p>
+            <w:r>
+              <w:rPr>
+                <w:b/>
+              </w:rPr>
+              <w:t>Akteur:</w:t>
+            </w:r>
+            <w:r>
+              <w:rPr>
+                <w:b/>
+              </w:rPr>
+              <w:t xml:space="preserve"> </w:t>
+            </w:r>
+            <w:r>
+              <w:t>Projektleiter</w:t>
+            </w:r>
+          </w:p>
+          <w:p>
+            <w:r>
+              <w:rPr>
+                <w:b/>
+              </w:rPr>
+              <w:t>Beschreibung:</w:t>
+            </w:r>
+            <w:r>
+              <w:rPr>
+                <w:b/>
+              </w:rPr>
+              <w:t xml:space="preserve"> </w:t>
+            </w:r>
+            <w:r>
+              <w:rPr>
+                <w:b/>
+              </w:rPr>
+              <w:t xml:space="preserve"> </w:t>
+            </w:r>
+            <w:r>
+              <w:t xml:space="preserve">Eingabe der für die COCOMO-Methode benötigten Daten in eine vorgefertigte Eingabemaske. Die Daten unterliegen der </w:t>
+            </w:r>
+            <w:proofErr w:type="spellStart"/>
+            <w:r>
+              <w:t>Plausibilätsprüfung</w:t>
+            </w:r>
+            <w:proofErr w:type="spellEnd"/>
+            <w:r>
+              <w:t xml:space="preserve"> nach LF30. Anhand der Daten erfolgt die Aufwandberechnung.</w:t>
+            </w:r>
+          </w:p>
+        </w:tc>
+      </w:tr>
+      <w:tr>
+        <w:tc>
+          <w:tcPr>
+            <w:tcW w:w="675" w:type="dxa"/>
+          </w:tcPr>
+          <w:p>
+            <w:r>
+              <w:t>LF60</w:t>
+            </w:r>
+          </w:p>
+        </w:tc>
+        <w:tc>
+          <w:tcPr>
+            <w:tcW w:w="8537" w:type="dxa"/>
+          </w:tcPr>
+          <w:p>
+            <w:r>
+              <w:rPr>
+                <w:b/>
+              </w:rPr>
+              <w:t>Geschäftsprozess:</w:t>
+            </w:r>
+            <w:r>
+              <w:rPr>
+                <w:b/>
+              </w:rPr>
+              <w:t xml:space="preserve"> </w:t>
+            </w:r>
+            <w:r>
+              <w:t>Aufwands</w:t>
+            </w:r>
+            <w:r>
+              <w:t xml:space="preserve">chätzung nach </w:t>
+            </w:r>
+            <w:proofErr w:type="spellStart"/>
+            <w:r>
+              <w:t>Function</w:t>
+            </w:r>
+            <w:proofErr w:type="spellEnd"/>
+            <w:r>
+              <w:t xml:space="preserve"> Point (FP)</w:t>
+            </w:r>
+          </w:p>
+          <w:p>
+            <w:pPr>
+              <w:rPr>
+                <w:b/>
+              </w:rPr>
+            </w:pPr>
+            <w:r>
+              <w:rPr>
+                <w:b/>
+              </w:rPr>
+              <w:t>Akteur:</w:t>
+            </w:r>
+            <w:r>
+              <w:rPr>
+                <w:b/>
+              </w:rPr>
+              <w:t xml:space="preserve"> </w:t>
+            </w:r>
+            <w:r>
+              <w:t>Projektleiter</w:t>
+            </w:r>
+          </w:p>
+          <w:p>
+            <w:r>
+              <w:rPr>
+                <w:b/>
+              </w:rPr>
+              <w:t>Beschreibung:</w:t>
+            </w:r>
+            <w:r>
+              <w:rPr>
+                <w:b/>
+              </w:rPr>
+              <w:t xml:space="preserve"> </w:t>
+            </w:r>
+            <w:r>
+              <w:t xml:space="preserve">Eingabe der für die </w:t>
+            </w:r>
+            <w:proofErr w:type="spellStart"/>
+            <w:r>
+              <w:t>FunctionPoint</w:t>
+            </w:r>
+            <w:proofErr w:type="spellEnd"/>
+            <w:r>
+              <w:t xml:space="preserve">-Methode benötigten Daten in eine vorgefertigte Eingabemaske. Die Daten unterliegen der </w:t>
+            </w:r>
+            <w:proofErr w:type="spellStart"/>
+            <w:r>
+              <w:t>Plausibilätsprüfung</w:t>
+            </w:r>
+            <w:proofErr w:type="spellEnd"/>
+            <w:r>
+              <w:t xml:space="preserve"> nach LF30. Anhand der Daten erfolgt die Aufwandberechnung.</w:t>
+            </w:r>
+          </w:p>
+        </w:tc>
+      </w:tr>
+      <w:tr>
+        <w:tc>
+          <w:tcPr>
+            <w:tcW w:w="675" w:type="dxa"/>
+          </w:tcPr>
+          <w:p>
+            <w:r>
+              <w:t>LF70</w:t>
+            </w:r>
+          </w:p>
+        </w:tc>
+        <w:tc>
+          <w:tcPr>
+            <w:tcW w:w="8537" w:type="dxa"/>
+          </w:tcPr>
+          <w:p>
+            <w:r>
+              <w:rPr>
+                <w:b/>
+              </w:rPr>
+              <w:t>Geschäftsprozess:</w:t>
+            </w:r>
+            <w:r>
+              <w:rPr>
+                <w:b/>
+              </w:rPr>
+              <w:t xml:space="preserve"> </w:t>
+            </w:r>
+            <w:r>
+              <w:t>Eingabe der IST-Werte für Nachkalkulation</w:t>
+            </w:r>
+          </w:p>
+          <w:p>
+            <w:r>
+              <w:rPr>
+                <w:b/>
+              </w:rPr>
+              <w:t>Akteur:</w:t>
+            </w:r>
+            <w:r>
+              <w:rPr>
+                <w:b/>
+              </w:rPr>
+              <w:t xml:space="preserve"> </w:t>
+            </w:r>
+            <w:r>
+              <w:t>Projektleiter</w:t>
+            </w:r>
+          </w:p>
+          <w:p>
+            <w:r>
+              <w:rPr>
+                <w:b/>
+              </w:rPr>
+              <w:t>Beschreibung:</w:t>
+            </w:r>
+            <w:r>
+              <w:rPr>
+                <w:b/>
+              </w:rPr>
+              <w:t xml:space="preserve"> </w:t>
+            </w:r>
+            <w:r>
+              <w:t xml:space="preserve">Der Nutzer kann die </w:t>
+            </w:r>
+            <w:r>
+              <w:t>tatsächlich erreichten Aufwandswerte des Projekts eintragen.</w:t>
+            </w:r>
+          </w:p>
+        </w:tc>
+      </w:tr>
+      <w:tr>
+        <w:tc>
+          <w:tcPr>
+            <w:tcW w:w="675" w:type="dxa"/>
+          </w:tcPr>
+          <w:p>
+            <w:r>
+              <w:t>LF80</w:t>
+            </w:r>
+          </w:p>
+        </w:tc>
+        <w:tc>
+          <w:tcPr>
+            <w:tcW w:w="8537" w:type="dxa"/>
+          </w:tcPr>
+          <w:p>
+            <w:r>
+              <w:rPr>
+                <w:b/>
+              </w:rPr>
+              <w:t>Geschäftsprozess:</w:t>
+            </w:r>
+            <w:r>
+              <w:rPr>
+                <w:b/>
+              </w:rPr>
+              <w:t xml:space="preserve"> </w:t>
+            </w:r>
+            <w:r>
+              <w:t>manuelle Optimierbarkeit der Kostenschätzung</w:t>
+            </w:r>
+          </w:p>
+          <w:p>
+            <w:r>
+              <w:rPr>
+                <w:b/>
+              </w:rPr>
+              <w:t>Akteur:</w:t>
+            </w:r>
+            <w:r>
+              <w:rPr>
+                <w:b/>
+              </w:rPr>
+              <w:t xml:space="preserve"> </w:t>
+            </w:r>
+            <w:r>
+              <w:t>Projektleiter</w:t>
+            </w:r>
+          </w:p>
+          <w:p>
+            <w:pPr>
+              <w:rPr>
+                <w:b/>
+              </w:rPr>
+            </w:pPr>
+            <w:r>
+              <w:rPr>
+                <w:b/>
+              </w:rPr>
+              <w:t>Beschreibung:</w:t>
+            </w:r>
+            <w:r>
+              <w:rPr>
+                <w:b/>
+              </w:rPr>
+              <w:t xml:space="preserve"> </w:t>
+            </w:r>
+            <w:r>
+              <w:t>Der Nutzer kann die vorgegebenen Werte zur Aufwandsschätzung selbst anpassen. Hier erfolgt eine Plausibilitätsprüfung nach LF30</w:t>
+            </w:r>
+          </w:p>
+        </w:tc>
+      </w:tr>
+      <w:tr>
+        <w:tc>
+          <w:tcPr>
+            <w:tcW w:w="675" w:type="dxa"/>
+          </w:tcPr>
+          <w:p>
+            <w:r>
+              <w:lastRenderedPageBreak/>
+              <w:t>LF90</w:t>
+            </w:r>
+          </w:p>
+        </w:tc>
+        <w:tc>
+          <w:tcPr>
+            <w:tcW w:w="8537" w:type="dxa"/>
+          </w:tcPr>
+          <w:p>
+            <w:pPr>
+              <w:rPr>
+                <w:b/>
+              </w:rPr>
+            </w:pPr>
+            <w:r>
+              <w:rPr>
+                <w:b/>
+              </w:rPr>
+              <w:t>Geschäftsprozess:</w:t>
+            </w:r>
+            <w:r>
+              <w:rPr>
+                <w:b/>
+              </w:rPr>
+              <w:t xml:space="preserve"> </w:t>
+            </w:r>
+            <w:r>
+              <w:t>Selbstoptimierung der Kostenschätzung</w:t>
+            </w:r>
+          </w:p>
+          <w:p>
+            <w:pPr>
+              <w:rPr>
+                <w:b/>
+              </w:rPr>
+            </w:pPr>
+            <w:r>
+              <w:rPr>
+                <w:b/>
+              </w:rPr>
+              <w:t>Akteur:</w:t>
+            </w:r>
+            <w:r>
+              <w:rPr>
+                <w:b/>
+              </w:rPr>
+              <w:t xml:space="preserve"> </w:t>
+            </w:r>
+            <w:r>
+              <w:t>Projektleiter</w:t>
+            </w:r>
+          </w:p>
+          <w:p>
+            <w:r>
+              <w:rPr>
+                <w:b/>
+              </w:rPr>
+              <w:t>Beschreibung:</w:t>
+            </w:r>
+            <w:r>
+              <w:rPr>
+                <w:b/>
+              </w:rPr>
+              <w:t xml:space="preserve"> </w:t>
+            </w:r>
+            <w:r>
+              <w:t xml:space="preserve">Das System muss aus den tatsächlichen Ist-Werten und den </w:t>
+            </w:r>
+          </w:p>
+        </w:tc>
+      </w:tr>
+      <w:tr>
+        <w:tc>
+          <w:tcPr>
+            <w:tcW w:w="675" w:type="dxa"/>
+          </w:tcPr>
+          <w:p>
+            <w:r>
+              <w:t>LF100</w:t>
+            </w:r>
+          </w:p>
+        </w:tc>
+        <w:tc>
+          <w:tcPr>
+            <w:tcW w:w="8537" w:type="dxa"/>
+          </w:tcPr>
+          <w:p>
+            <w:r>
+              <w:rPr>
+                <w:b/>
+              </w:rPr>
+              <w:t>Geschäftsprozess:</w:t>
+            </w:r>
+            <w:r>
+              <w:rPr>
+                <w:b/>
+              </w:rPr>
+              <w:t xml:space="preserve"> </w:t>
+            </w:r>
+            <w:r>
+              <w:t>Mehrbenutzerunterstützung</w:t>
+            </w:r>
+          </w:p>
+          <w:p>
+            <w:r>
+              <w:rPr>
+                <w:b/>
+              </w:rPr>
+              <w:t>Akteur:</w:t>
+            </w:r>
+            <w:r>
+              <w:rPr>
+                <w:b/>
+              </w:rPr>
+              <w:t xml:space="preserve"> </w:t>
+            </w:r>
+            <w:r>
+              <w:t>Projektleiter</w:t>
+            </w:r>
+          </w:p>
+          <w:p>
+            <w:r>
+              <w:rPr>
+                <w:b/>
+              </w:rPr>
+              <w:t>Beschreibung:</w:t>
+            </w:r>
+            <w:r>
+              <w:rPr>
+                <w:b/>
+              </w:rPr>
+              <w:t xml:space="preserve"> </w:t>
+            </w:r>
+            <w:r>
+              <w:t>Der Projektleiter kann mehreren Benutzern den Zugriff auf das aktuelle Projekt erlauben.</w:t>
+            </w:r>
+          </w:p>
+        </w:tc>
+      </w:tr>
+      <w:tr>
+        <w:tc>
+          <w:tcPr>
+            <w:tcW w:w="675" w:type="dxa"/>
+          </w:tcPr>
+          <w:p>
+            <w:r>
+              <w:t>LF110</w:t>
+            </w:r>
+          </w:p>
+        </w:tc>
+        <w:tc>
+          <w:tcPr>
+            <w:tcW w:w="8537" w:type="dxa"/>
+          </w:tcPr>
+          <w:p>
+            <w:r>
+              <w:rPr>
+                <w:b/>
+              </w:rPr>
+              <w:t>Geschäftsprozess:</w:t>
+            </w:r>
+            <w:r>
+              <w:rPr>
+                <w:b/>
+              </w:rPr>
+              <w:t xml:space="preserve"> </w:t>
+            </w:r>
+            <w:r>
+              <w:t>Druckfunktion</w:t>
+            </w:r>
+          </w:p>
+          <w:p>
+            <w:r>
+              <w:rPr>
+                <w:b/>
+              </w:rPr>
+              <w:t>Akteur:</w:t>
+            </w:r>
+            <w:r>
+              <w:rPr>
+                <w:b/>
+              </w:rPr>
+              <w:t xml:space="preserve"> </w:t>
+            </w:r>
+            <w:r>
+              <w:t>Projektleiter</w:t>
+            </w:r>
+          </w:p>
+          <w:p>
+            <w:r>
+              <w:rPr>
+                <w:b/>
+              </w:rPr>
+              <w:t>Beschreibung:</w:t>
+            </w:r>
+            <w:r>
+              <w:rPr>
+                <w:b/>
+              </w:rPr>
+              <w:t xml:space="preserve"> </w:t>
+            </w:r>
+            <w:r>
+              <w:t xml:space="preserve">Der Nutzer kann über einen Button oder eine Tastenkombination das aktuelle Dokument als </w:t>
+            </w:r>
+            <w:proofErr w:type="spellStart"/>
+            <w:r>
+              <w:t>pdf</w:t>
+            </w:r>
+            <w:proofErr w:type="spellEnd"/>
+            <w:r>
+              <w:t xml:space="preserve">-Datei exportieren. </w:t>
+            </w:r>
+          </w:p>
+        </w:tc>
+      </w:tr>
+      <w:tr>
+        <w:tc>
+          <w:tcPr>
+            <w:tcW w:w="675" w:type="dxa"/>
+          </w:tcPr>
+          <w:p>
+            <w:r>
+              <w:t>LF120</w:t>
+            </w:r>
+          </w:p>
+        </w:tc>
+        <w:tc>
+          <w:tcPr>
+            <w:tcW w:w="8537" w:type="dxa"/>
+          </w:tcPr>
+          <w:p>
+            <w:r>
+              <w:rPr>
+                <w:b/>
+              </w:rPr>
+              <w:t>Geschäftsprozess:</w:t>
+            </w:r>
+            <w:r>
+              <w:rPr>
+                <w:b/>
+              </w:rPr>
+              <w:t xml:space="preserve"> </w:t>
+            </w:r>
+            <w:r>
+              <w:t xml:space="preserve">Export nach </w:t>
+            </w:r>
+            <w:proofErr w:type="spellStart"/>
+            <w:r>
+              <w:t>ReqIf</w:t>
+            </w:r>
+            <w:proofErr w:type="spellEnd"/>
+          </w:p>
+          <w:p>
+            <w:r>
+              <w:rPr>
+                <w:b/>
+              </w:rPr>
+              <w:t>Akteur:</w:t>
+            </w:r>
+            <w:r>
+              <w:rPr>
+                <w:b/>
+              </w:rPr>
+              <w:t xml:space="preserve"> </w:t>
+            </w:r>
+          </w:p>
+          <w:p>
+            <w:r>
+              <w:rPr>
+                <w:b/>
+              </w:rPr>
+              <w:t>Beschreibung:</w:t>
+            </w:r>
+          </w:p>
+        </w:tc>
+      </w:tr>
+      <w:tr>
+        <w:tc>
+          <w:tcPr>
+            <w:tcW w:w="675" w:type="dxa"/>
+          </w:tcPr>
+          <w:p/>
+        </w:tc>
+        <w:tc>
+          <w:tcPr>
+            <w:tcW w:w="8537" w:type="dxa"/>
+          </w:tcPr>
+          <w:p>
+            <w:r>
+              <w:rPr>
+                <w:b/>
+              </w:rPr>
+              <w:t>Geschäftsprozess:</w:t>
+            </w:r>
+            <w:r>
+              <w:rPr>
+                <w:b/>
+              </w:rPr>
+              <w:t xml:space="preserve"> </w:t>
+            </w:r>
+            <w:r>
+              <w:t xml:space="preserve">Export nach </w:t>
             </w:r>
             <w:bookmarkStart w:id="0" w:name="_GoBack"/>
             <w:bookmarkEnd w:id="0"/>
           </w:p>
           <w:p>
-            <w:pPr>
-              <w:rPr>
-                <w:b/>
-              </w:rPr>
-            </w:pPr>
             <w:r>
               <w:rPr>
                 <w:b/>
               </w:rPr>
               <w:t>Akteur:</w:t>
             </w:r>
-          </w:p>
-          <w:p>
-            <w:r>
-              <w:rPr>
-                <w:b/>
-              </w:rPr>
-              <w:t>Beschreibung:</w:t>
-            </w:r>
-          </w:p>
-        </w:tc>
-      </w:tr>
-      <w:tr>
-        <w:tc>
-          <w:tcPr>
-            <w:tcW w:w="675" w:type="dxa"/>
-          </w:tcPr>
-          <w:p>
-            <w:r>
-              <w:t>LF30</w:t>
-            </w:r>
-          </w:p>
-        </w:tc>
-        <w:tc>
-          <w:tcPr>
-            <w:tcW w:w="8537" w:type="dxa"/>
-          </w:tcPr>
-          <w:p>
-            <w:pPr>
-              <w:rPr>
-                <w:b/>
-              </w:rPr>
-            </w:pPr>
-            <w:r>
-              <w:rPr>
-                <w:b/>
-              </w:rPr>
-              <w:t>Geschäftsprozess:</w:t>
-            </w:r>
-          </w:p>
-          <w:p>
-            <w:pPr>
-              <w:rPr>
-                <w:b/>
-              </w:rPr>
-            </w:pPr>
-            <w:r>
-              <w:rPr>
-                <w:b/>
-              </w:rPr>
-              <w:t>Akteur:</w:t>
-            </w:r>
-          </w:p>
-          <w:p>
-            <w:pPr>
-              <w:rPr>
-                <w:b/>
-              </w:rPr>
-            </w:pPr>
-            <w:r>
-              <w:rPr>
-                <w:b/>
-              </w:rPr>
-              <w:t>Beschreibung:</w:t>
-            </w:r>
-          </w:p>
-        </w:tc>
-      </w:tr>
-      <w:tr>
-        <w:tc>
-          <w:tcPr>
-            <w:tcW w:w="675" w:type="dxa"/>
-          </w:tcPr>
-          <w:p>
-            <w:r>
-              <w:t>LF40</w:t>
-            </w:r>
-          </w:p>
-        </w:tc>
-        <w:tc>
-          <w:tcPr>
-            <w:tcW w:w="8537" w:type="dxa"/>
-          </w:tcPr>
-          <w:p>
-            <w:pPr>
-              <w:rPr>
-                <w:b/>
-              </w:rPr>
-            </w:pPr>
-            <w:r>
-              <w:rPr>
-                <w:b/>
-              </w:rPr>
-              <w:t>Geschäftsprozess:</w:t>
-            </w:r>
-          </w:p>
-          <w:p>
-            <w:pPr>
-              <w:rPr>
-                <w:b/>
-              </w:rPr>
-            </w:pPr>
-            <w:r>
-              <w:rPr>
-                <w:b/>
-              </w:rPr>
-              <w:t>Akteur:</w:t>
-            </w:r>
-          </w:p>
-          <w:p>
-            <w:pPr>
-              <w:rPr>
-                <w:b/>
-              </w:rPr>
-            </w:pPr>
-            <w:r>
-              <w:rPr>
-                <w:b/>
-              </w:rPr>
-              <w:t>Beschreibung:</w:t>
-            </w:r>
-          </w:p>
-        </w:tc>
-      </w:tr>
-      <w:tr>
-        <w:tc>
-          <w:tcPr>
-            <w:tcW w:w="675" w:type="dxa"/>
-          </w:tcPr>
-          <w:p>
-            <w:r>
-              <w:t>LF50</w:t>
-            </w:r>
-          </w:p>
-        </w:tc>
-        <w:tc>
-          <w:tcPr>
-            <w:tcW w:w="8537" w:type="dxa"/>
-          </w:tcPr>
-          <w:p>
-            <w:pPr>
-              <w:rPr>
-                <w:b/>
-              </w:rPr>
-            </w:pPr>
-            <w:r>
-              <w:rPr>
-                <w:b/>
-              </w:rPr>
-              <w:t>Geschäftsprozess:</w:t>
-            </w:r>
-          </w:p>
-          <w:p>
-            <w:pPr>
-              <w:rPr>
-                <w:b/>
-              </w:rPr>
-            </w:pPr>
-            <w:r>
-              <w:rPr>
-                <w:b/>
-              </w:rPr>
-              <w:t>Akteur:</w:t>
-            </w:r>
-          </w:p>
-          <w:p>
-            <w:pPr>
-              <w:rPr>
-                <w:b/>
-              </w:rPr>
-            </w:pPr>
-            <w:r>
-              <w:rPr>
-                <w:b/>
-              </w:rPr>
-              <w:t>Beschreibung:</w:t>
-            </w:r>
-          </w:p>
-        </w:tc>
-      </w:tr>
-      <w:tr>
-        <w:tc>
-          <w:tcPr>
-            <w:tcW w:w="675" w:type="dxa"/>
-          </w:tcPr>
-          <w:p>
-            <w:r>
-              <w:t>LF60</w:t>
-            </w:r>
-          </w:p>
-        </w:tc>
-        <w:tc>
-          <w:tcPr>
-            <w:tcW w:w="8537" w:type="dxa"/>
-          </w:tcPr>
-          <w:p>
-            <w:pPr>
-              <w:rPr>
-                <w:b/>
-              </w:rPr>
-            </w:pPr>
-            <w:r>
-              <w:rPr>
-                <w:b/>
-              </w:rPr>
-              <w:t>Geschäftsprozess:</w:t>
-            </w:r>
-          </w:p>
-          <w:p>
-            <w:pPr>
-              <w:rPr>
-                <w:b/>
-              </w:rPr>
-            </w:pPr>
-            <w:r>
-              <w:rPr>
-                <w:b/>
-              </w:rPr>
-              <w:t>Akteur:</w:t>
-            </w:r>
-          </w:p>
-          <w:p>
-            <w:pPr>
-              <w:rPr>
-                <w:b/>
-              </w:rPr>
-            </w:pPr>
-            <w:r>
-              <w:rPr>
-                <w:b/>
-              </w:rPr>
-              <w:t>Beschreibung:</w:t>
-            </w:r>
-          </w:p>
-        </w:tc>
-      </w:tr>
-      <w:tr>
-        <w:tc>
-          <w:tcPr>
-            <w:tcW w:w="675" w:type="dxa"/>
-          </w:tcPr>
-          <w:p>
-            <w:r>
-              <w:t>LF70</w:t>
-            </w:r>
-          </w:p>
-        </w:tc>
-        <w:tc>
-          <w:tcPr>
-            <w:tcW w:w="8537" w:type="dxa"/>
-          </w:tcPr>
-          <w:p>
-            <w:pPr>
-              <w:rPr>
-                <w:b/>
-              </w:rPr>
-            </w:pPr>
-            <w:r>
-              <w:rPr>
-                <w:b/>
-              </w:rPr>
-              <w:t>Geschäftsprozess:</w:t>
-            </w:r>
-          </w:p>
-          <w:p>
-            <w:pPr>
-              <w:rPr>
-                <w:b/>
-              </w:rPr>
-            </w:pPr>
-            <w:r>
-              <w:rPr>
-                <w:b/>
-              </w:rPr>
-              <w:t>Akteur:</w:t>
-            </w:r>
-          </w:p>
-          <w:p>
-            <w:pPr>
-              <w:rPr>
-                <w:b/>
-              </w:rPr>
-            </w:pPr>
-            <w:r>
-              <w:rPr>
-                <w:b/>
-              </w:rPr>
-              <w:t>Beschreibung:</w:t>
-            </w:r>
-          </w:p>
-        </w:tc>
-      </w:tr>
-      <w:tr>
-        <w:tc>
-          <w:tcPr>
-            <w:tcW w:w="675" w:type="dxa"/>
-          </w:tcPr>
-          <w:p>
-            <w:r>
-              <w:t>LF80</w:t>
-            </w:r>
-          </w:p>
-        </w:tc>
-        <w:tc>
-          <w:tcPr>
-            <w:tcW w:w="8537" w:type="dxa"/>
-          </w:tcPr>
-          <w:p>
-            <w:pPr>
-              <w:rPr>
-                <w:b/>
-              </w:rPr>
-            </w:pPr>
-            <w:r>
-              <w:rPr>
-                <w:b/>
-              </w:rPr>
-              <w:t>Geschäftsprozess:</w:t>
-            </w:r>
-          </w:p>
-          <w:p>
-            <w:pPr>
-              <w:rPr>
-                <w:b/>
-              </w:rPr>
-            </w:pPr>
-            <w:r>
-              <w:rPr>
-                <w:b/>
-              </w:rPr>
-              <w:t>Akteur:</w:t>
-            </w:r>
-          </w:p>
-          <w:p>
-            <w:pPr>
-              <w:rPr>
-                <w:b/>
-              </w:rPr>
-            </w:pPr>
-            <w:r>
-              <w:rPr>
-                <w:b/>
-              </w:rPr>
-              <w:t>Beschreibung:</w:t>
-            </w:r>
-          </w:p>
-        </w:tc>
-      </w:tr>
-      <w:tr>
-        <w:tc>
-          <w:tcPr>
-            <w:tcW w:w="675" w:type="dxa"/>
-          </w:tcPr>
-          <w:p>
-            <w:r>
-              <w:t>LF90</w:t>
-            </w:r>
-          </w:p>
-        </w:tc>
-        <w:tc>
-          <w:tcPr>
-            <w:tcW w:w="8537" w:type="dxa"/>
-          </w:tcPr>
-          <w:p>
-            <w:pPr>
-              <w:rPr>
-                <w:b/>
-              </w:rPr>
-            </w:pPr>
-            <w:r>
-              <w:rPr>
-                <w:b/>
-              </w:rPr>
-              <w:t>Geschäftsprozess:</w:t>
-            </w:r>
-          </w:p>
-          <w:p>
-            <w:pPr>
-              <w:rPr>
-                <w:b/>
-              </w:rPr>
-            </w:pPr>
-            <w:r>
-              <w:rPr>
-                <w:b/>
-              </w:rPr>
-              <w:t>Akteur:</w:t>
-            </w:r>
-          </w:p>
-          <w:p>
-            <w:pPr>
-              <w:rPr>
-                <w:b/>
-              </w:rPr>
-            </w:pPr>
-            <w:r>
-              <w:rPr>
-                <w:b/>
-              </w:rPr>
-              <w:t>Beschreibung:</w:t>
-            </w:r>
-          </w:p>
-        </w:tc>
-      </w:tr>
-      <w:tr>
-        <w:tc>
-          <w:tcPr>
-            <w:tcW w:w="675" w:type="dxa"/>
-          </w:tcPr>
-          <w:p>
-            <w:r>
-              <w:t>LF100</w:t>
-            </w:r>
-          </w:p>
-        </w:tc>
-        <w:tc>
-          <w:tcPr>
-            <w:tcW w:w="8537" w:type="dxa"/>
-          </w:tcPr>
-          <w:p>
-            <w:pPr>
-              <w:rPr>
-                <w:b/>
-              </w:rPr>
-            </w:pPr>
-            <w:r>
-              <w:rPr>
-                <w:b/>
-              </w:rPr>
-              <w:t>Geschäftsprozess:</w:t>
-            </w:r>
-          </w:p>
-          <w:p>
-            <w:pPr>
-              <w:rPr>
-                <w:b/>
-              </w:rPr>
-            </w:pPr>
-            <w:r>
-              <w:rPr>
-                <w:b/>
-              </w:rPr>
-              <w:t>Akteur:</w:t>
+            <w:r>
+              <w:rPr>
+                <w:b/>
+              </w:rPr>
+              <w:t xml:space="preserve"> </w:t>
             </w:r>
           </w:p>
           <w:p>
@@ -651,6 +1047,15 @@
         </w:tc>
       </w:tr>
     </w:tbl>
+    <w:p>
+      <w:pPr>
+        <w:pStyle w:val="Listenabsatz"/>
+        <w:ind w:left="928"/>
+      </w:pPr>
+      <w:r>
+        <w:t>Abfangen von Eingabefehler(Datenformate, Plausibilitätsprüfung)</w:t>
+      </w:r>
+    </w:p>
     <w:p>
       <w:pPr>
         <w:pStyle w:val="Listenabsatz"/>
@@ -660,7 +1065,15 @@
         </w:numPr>
       </w:pPr>
       <w:r>
-        <w:t>Standardlayout bei der Dokumentenausgabe</w:t>
+        <w:t xml:space="preserve">Kostenschätzung(2Modelle </w:t>
+      </w:r>
+      <w:proofErr w:type="spellStart"/>
+      <w:r>
+        <w:t>minimum</w:t>
+      </w:r>
+      <w:proofErr w:type="spellEnd"/>
+      <w:r>
+        <w:t>)</w:t>
       </w:r>
     </w:p>
     <w:p>
@@ -672,7 +1085,7 @@
         </w:numPr>
       </w:pPr>
       <w:r>
-        <w:t>Abfangen von Eingabefehler(Datenformate, Plausibilitätsprüfung)</w:t>
+        <w:t>Eingabe von Schätzwerten</w:t>
       </w:r>
     </w:p>
     <w:p>
@@ -683,17 +1096,6 @@
           <w:numId w:val="2"/>
         </w:numPr>
       </w:pPr>
-      <w:r>
-        <w:t xml:space="preserve">Kostenschätzung(2Modelle </w:t>
-      </w:r>
-      <w:proofErr w:type="spellStart"/>
-      <w:r>
-        <w:t>minimum</w:t>
-      </w:r>
-      <w:proofErr w:type="spellEnd"/>
-      <w:r>
-        <w:t>)</w:t>
-      </w:r>
     </w:p>
     <w:p>
       <w:pPr>
@@ -704,7 +1106,7 @@
         </w:numPr>
       </w:pPr>
       <w:r>
-        <w:t>Optimierbar-/Nachkalkulierbarkeit der Kostenschätzung, ggf. selbstoptimierend</w:t>
+        <w:t>Abfangen von Eingabefehler</w:t>
       </w:r>
     </w:p>
     <w:p>
@@ -716,8 +1118,7 @@
         </w:numPr>
       </w:pPr>
       <w:r>
-        <w:lastRenderedPageBreak/>
-        <w:t>Darstellung: Ergebnisse als Dokument (Lastenheft, Kostenschätzung, evtl. Tabellen)</w:t>
+        <w:t>Optimierbar-/Nachkalkulierbarkeit der Kostenschätzung, ggf. selbstoptimierend</w:t>
       </w:r>
     </w:p>
     <w:p>
@@ -729,7 +1130,7 @@
         </w:numPr>
       </w:pPr>
       <w:r>
-        <w:t>Speichern und Im/Export als XML, Marktstandards falls vorhanden</w:t>
+        <w:t>Darstellung: Ergebnisse als Dokument (Lastenheft, Kostenschätzung, evtl. Tabellen)</w:t>
       </w:r>
     </w:p>
     <w:p>
@@ -741,7 +1142,7 @@
         </w:numPr>
       </w:pPr>
       <w:r>
-        <w:t>Meilensteinplan</w:t>
+        <w:t>Speichern und Im/Export als XML, Marktstandards falls vorhanden</w:t>
       </w:r>
     </w:p>
     <w:p>
@@ -753,47 +1154,7 @@
         </w:numPr>
       </w:pPr>
       <w:r>
-        <w:t xml:space="preserve">Interpretation: </w:t>
-      </w:r>
-      <w:proofErr w:type="spellStart"/>
-      <w:r>
-        <w:t>Make</w:t>
-      </w:r>
-      <w:proofErr w:type="spellEnd"/>
-      <w:r>
-        <w:t xml:space="preserve"> </w:t>
-      </w:r>
-      <w:proofErr w:type="spellStart"/>
-      <w:r>
-        <w:t>or</w:t>
-      </w:r>
-      <w:proofErr w:type="spellEnd"/>
-      <w:r>
-        <w:t xml:space="preserve"> </w:t>
-      </w:r>
-      <w:proofErr w:type="spellStart"/>
-      <w:r>
-        <w:t>Buy</w:t>
-      </w:r>
-      <w:proofErr w:type="spellEnd"/>
-      <w:r>
-        <w:t xml:space="preserve">, </w:t>
-      </w:r>
-      <w:proofErr w:type="spellStart"/>
-      <w:r>
-        <w:t>Stop</w:t>
-      </w:r>
-      <w:proofErr w:type="spellEnd"/>
-      <w:r>
-        <w:t xml:space="preserve"> </w:t>
-      </w:r>
-      <w:proofErr w:type="spellStart"/>
-      <w:r>
-        <w:t>or</w:t>
-      </w:r>
-      <w:proofErr w:type="spellEnd"/>
-      <w:r>
-        <w:t xml:space="preserve"> Go Hinweis, Vorschlag</w:t>
+        <w:t>Meilensteinplan</w:t>
       </w:r>
     </w:p>
     <w:p>
@@ -805,7 +1166,47 @@
         </w:numPr>
       </w:pPr>
       <w:r>
-        <w:t>Systemsprache Deutsch</w:t>
+        <w:t xml:space="preserve">Interpretation: </w:t>
+      </w:r>
+      <w:proofErr w:type="spellStart"/>
+      <w:r>
+        <w:t>Make</w:t>
+      </w:r>
+      <w:proofErr w:type="spellEnd"/>
+      <w:r>
+        <w:t xml:space="preserve"> </w:t>
+      </w:r>
+      <w:proofErr w:type="spellStart"/>
+      <w:r>
+        <w:t>or</w:t>
+      </w:r>
+      <w:proofErr w:type="spellEnd"/>
+      <w:r>
+        <w:t xml:space="preserve"> </w:t>
+      </w:r>
+      <w:proofErr w:type="spellStart"/>
+      <w:r>
+        <w:t>Buy</w:t>
+      </w:r>
+      <w:proofErr w:type="spellEnd"/>
+      <w:r>
+        <w:t xml:space="preserve">, </w:t>
+      </w:r>
+      <w:proofErr w:type="spellStart"/>
+      <w:r>
+        <w:t>Stop</w:t>
+      </w:r>
+      <w:proofErr w:type="spellEnd"/>
+      <w:r>
+        <w:t xml:space="preserve"> </w:t>
+      </w:r>
+      <w:proofErr w:type="spellStart"/>
+      <w:r>
+        <w:t>or</w:t>
+      </w:r>
+      <w:proofErr w:type="spellEnd"/>
+      <w:r>
+        <w:t xml:space="preserve"> Go Hinweis, Vorschlag</w:t>
       </w:r>
     </w:p>
     <w:p>
@@ -817,6 +1218,18 @@
         </w:numPr>
       </w:pPr>
       <w:r>
+        <w:t>Systemsprache Deutsch</w:t>
+      </w:r>
+    </w:p>
+    <w:p>
+      <w:pPr>
+        <w:pStyle w:val="Listenabsatz"/>
+        <w:numPr>
+          <w:ilvl w:val="0"/>
+          <w:numId w:val="2"/>
+        </w:numPr>
+      </w:pPr>
+      <w:r>
         <w:t xml:space="preserve">Druckfunktion (PDF </w:t>
       </w:r>
       <w:proofErr w:type="spellStart"/>
@@ -839,6 +1252,11 @@
       <w:r>
         <w:t>Produktdaten</w:t>
       </w:r>
+    </w:p>
+    <w:p>
+      <w:pPr>
+        <w:ind w:left="708"/>
+      </w:pPr>
     </w:p>
     <w:p>
       <w:pPr>

</xml_diff>